<commit_message>
[Commit com alguns scripts]
</commit_message>
<xml_diff>
--- a/Guaranis.docx
+++ b/Guaranis.docx
@@ -44,6 +44,25 @@
         </w:rPr>
         <w:t>Implementação das Telas</w:t>
       </w:r>
+      <w:r>
+        <w:rPr>
+          <w:sz w:val="24"/>
+        </w:rPr>
+        <w:t xml:space="preserve"> (</w:t>
+      </w:r>
+      <w:r>
+        <w:rPr>
+          <w:color w:val="C00000"/>
+          <w:sz w:val="24"/>
+        </w:rPr>
+        <w:t>BARBARA</w:t>
+      </w:r>
+      <w:r>
+        <w:rPr>
+          <w:sz w:val="24"/>
+        </w:rPr>
+        <w:t>)</w:t>
+      </w:r>
     </w:p>
     <w:p>
       <w:pPr>
@@ -156,6 +175,7 @@
     <w:p>
       <w:pPr>
         <w:rPr>
+          <w:color w:val="FF0000"/>
           <w:sz w:val="24"/>
         </w:rPr>
       </w:pPr>
@@ -165,6 +185,12 @@
         </w:rPr>
         <w:t>Movimentação dos Personagens</w:t>
       </w:r>
+      <w:r>
+        <w:rPr>
+          <w:sz w:val="24"/>
+        </w:rPr>
+        <w:t xml:space="preserve"> script</w:t>
+      </w:r>
     </w:p>
     <w:p>
       <w:pPr>
@@ -227,6 +253,25 @@
         </w:rPr>
         <w:t>Animação Personagem</w:t>
       </w:r>
+      <w:r>
+        <w:rPr>
+          <w:sz w:val="24"/>
+        </w:rPr>
+        <w:t xml:space="preserve"> (</w:t>
+      </w:r>
+      <w:r>
+        <w:rPr>
+          <w:color w:val="FF0000"/>
+          <w:sz w:val="24"/>
+        </w:rPr>
+        <w:t>RUBENS</w:t>
+      </w:r>
+      <w:r>
+        <w:rPr>
+          <w:sz w:val="24"/>
+        </w:rPr>
+        <w:t>)</w:t>
+      </w:r>
     </w:p>
     <w:p>
       <w:pPr>
@@ -297,6 +342,25 @@
         <w:t>Level</w:t>
       </w:r>
       <w:proofErr w:type="spellEnd"/>
+      <w:r>
+        <w:rPr>
+          <w:sz w:val="24"/>
+        </w:rPr>
+        <w:t xml:space="preserve"> (</w:t>
+      </w:r>
+      <w:r>
+        <w:rPr>
+          <w:color w:val="C00000"/>
+          <w:sz w:val="24"/>
+        </w:rPr>
+        <w:t>RUBENS &amp; BARBARA</w:t>
+      </w:r>
+      <w:r>
+        <w:rPr>
+          <w:sz w:val="24"/>
+        </w:rPr>
+        <w:t>)</w:t>
+      </w:r>
     </w:p>
     <w:p>
       <w:pPr>
@@ -407,6 +471,25 @@
         </w:rPr>
         <w:t>Criação dos Banners, ícone do jogo e ícones de conquistas</w:t>
       </w:r>
+      <w:r>
+        <w:rPr>
+          <w:sz w:val="24"/>
+        </w:rPr>
+        <w:t xml:space="preserve"> (</w:t>
+      </w:r>
+      <w:r>
+        <w:rPr>
+          <w:color w:val="C00000"/>
+          <w:sz w:val="24"/>
+        </w:rPr>
+        <w:t>BARBARA</w:t>
+      </w:r>
+      <w:r>
+        <w:rPr>
+          <w:sz w:val="24"/>
+        </w:rPr>
+        <w:t>)</w:t>
+      </w:r>
     </w:p>
     <w:p>
       <w:pPr>
@@ -615,6 +698,13 @@
         </w:rPr>
         <w:t>Ranking</w:t>
       </w:r>
+      <w:r>
+        <w:rPr>
+          <w:color w:val="C00000"/>
+          <w:sz w:val="24"/>
+        </w:rPr>
+        <w:t>(Lucas)</w:t>
+      </w:r>
     </w:p>
     <w:p>
       <w:pPr>
@@ -647,11 +737,27 @@
           <w:sz w:val="24"/>
         </w:rPr>
       </w:pPr>
+      <w:proofErr w:type="gramStart"/>
       <w:r>
         <w:rPr>
           <w:sz w:val="24"/>
         </w:rPr>
         <w:t>Conquistas</w:t>
+      </w:r>
+      <w:r>
+        <w:rPr>
+          <w:color w:val="C00000"/>
+          <w:sz w:val="24"/>
+        </w:rPr>
+        <w:t>(</w:t>
+      </w:r>
+      <w:proofErr w:type="gramEnd"/>
+      <w:r>
+        <w:rPr>
+          <w:color w:val="C00000"/>
+          <w:sz w:val="24"/>
+        </w:rPr>
+        <w:t>Lucas e Barbara)</w:t>
       </w:r>
     </w:p>
     <w:p>

</xml_diff>